<commit_message>
Update Question Creator Form Documentation.docx
</commit_message>
<xml_diff>
--- a/Question Creator Form Documentation.docx
+++ b/Question Creator Form Documentation.docx
@@ -185,21 +185,7 @@
           <w:sz w:val="24"/>
           <w:szCs w:val="24"/>
         </w:rPr>
-        <w:t xml:space="preserve"> we will go through how to</w:t>
-      </w:r>
-      <w:r>
-        <w:rPr>
-          <w:sz w:val="24"/>
-          <w:szCs w:val="24"/>
-        </w:rPr>
-        <w:t xml:space="preserve"> change the language, and the </w:t>
-      </w:r>
-      <w:r>
-        <w:rPr>
-          <w:sz w:val="24"/>
-          <w:szCs w:val="24"/>
-        </w:rPr>
-        <w:t>user is provided with two options, Arabic and English.</w:t>
+        <w:t xml:space="preserve"> we will go through how to change the language, and the user is provided with two options, Arabic and English.</w:t>
       </w:r>
     </w:p>
     <w:p>
@@ -230,18 +216,7 @@
           <w:sz w:val="24"/>
           <w:szCs w:val="24"/>
         </w:rPr>
-        <w:t>St</w:t>
-      </w:r>
-      <w:bookmarkStart w:id="0" w:name="_GoBack"/>
-      <w:bookmarkEnd w:id="0"/>
-      <w:r>
-        <w:rPr>
-          <w:b/>
-          <w:bCs/>
-          <w:sz w:val="24"/>
-          <w:szCs w:val="24"/>
-        </w:rPr>
-        <w:t>ep 1:</w:t>
+        <w:t>Step 1:</w:t>
       </w:r>
     </w:p>
     <w:p>
@@ -320,7 +295,7 @@
             <v:path o:extrusionok="f" gradientshapeok="t" o:connecttype="rect"/>
             <o:lock v:ext="edit" aspectratio="t"/>
           </v:shapetype>
-          <v:shape id="_x0000_i1059" type="#_x0000_t75" style="width:365.25pt;height:396.75pt">
+          <v:shape id="_x0000_i1025" type="#_x0000_t75" style="width:365.25pt;height:396.75pt">
             <v:imagedata r:id="rId5" o:title="landing-widnow"/>
           </v:shape>
         </w:pict>
@@ -402,7 +377,7 @@
         </w:rPr>
         <w:lastRenderedPageBreak/>
         <w:pict>
-          <v:shape id="_x0000_i1060" type="#_x0000_t75" style="width:365.25pt;height:396.75pt">
+          <v:shape id="_x0000_i1026" type="#_x0000_t75" style="width:365.25pt;height:396.75pt">
             <v:imagedata r:id="rId6" o:title="settings-window"/>
           </v:shape>
         </w:pict>
@@ -509,12 +484,6 @@
           <w:szCs w:val="24"/>
         </w:rPr>
         <w:tab/>
-      </w:r>
-      <w:r>
-        <w:rPr>
-          <w:sz w:val="24"/>
-          <w:szCs w:val="24"/>
-        </w:rPr>
         <w:t xml:space="preserve">that contains Arabic and English, the currently selected </w:t>
       </w:r>
       <w:r>
@@ -558,12 +527,6 @@
           <w:szCs w:val="24"/>
         </w:rPr>
         <w:tab/>
-      </w:r>
-      <w:r>
-        <w:rPr>
-          <w:sz w:val="24"/>
-          <w:szCs w:val="24"/>
-        </w:rPr>
         <w:t>language will show in the box.</w:t>
       </w:r>
     </w:p>
@@ -668,12 +631,6 @@
           <w:szCs w:val="24"/>
         </w:rPr>
         <w:tab/>
-      </w:r>
-      <w:r>
-        <w:rPr>
-          <w:sz w:val="24"/>
-          <w:szCs w:val="24"/>
-        </w:rPr>
         <w:t xml:space="preserve">pop-up message will show letting you know that the </w:t>
       </w:r>
       <w:r>
@@ -717,12 +674,6 @@
           <w:szCs w:val="24"/>
         </w:rPr>
         <w:tab/>
-      </w:r>
-      <w:r>
-        <w:rPr>
-          <w:sz w:val="24"/>
-          <w:szCs w:val="24"/>
-        </w:rPr>
         <w:t xml:space="preserve">language was changed and a restart Is needed, then the </w:t>
       </w:r>
       <w:r>
@@ -766,12 +717,6 @@
           <w:szCs w:val="24"/>
         </w:rPr>
         <w:tab/>
-      </w:r>
-      <w:r>
-        <w:rPr>
-          <w:sz w:val="24"/>
-          <w:szCs w:val="24"/>
-        </w:rPr>
         <w:t xml:space="preserve">application will restart and the selected language will be </w:t>
       </w:r>
       <w:r>
@@ -815,12 +760,6 @@
           <w:szCs w:val="24"/>
         </w:rPr>
         <w:tab/>
-      </w:r>
-      <w:r>
-        <w:rPr>
-          <w:sz w:val="24"/>
-          <w:szCs w:val="24"/>
-        </w:rPr>
         <w:t>the main language.</w:t>
       </w:r>
     </w:p>
@@ -848,7 +787,7 @@
         </w:rPr>
         <w:lastRenderedPageBreak/>
         <w:pict>
-          <v:shape id="_x0000_i1062" type="#_x0000_t75" style="width:365.25pt;height:396.75pt">
+          <v:shape id="_x0000_i1027" type="#_x0000_t75" style="width:365.25pt;height:396.75pt">
             <v:imagedata r:id="rId7" o:title="language-change"/>
           </v:shape>
         </w:pict>
@@ -860,7 +799,7 @@
         </w:rPr>
         <w:lastRenderedPageBreak/>
         <w:pict>
-          <v:shape id="_x0000_i1061" type="#_x0000_t75" style="width:365.25pt;height:396.75pt">
+          <v:shape id="_x0000_i1028" type="#_x0000_t75" style="width:365.25pt;height:396.75pt">
             <v:imagedata r:id="rId8" o:title="language-changed"/>
           </v:shape>
         </w:pict>
@@ -888,56 +827,15 @@
           <w:sz w:val="24"/>
           <w:szCs w:val="24"/>
         </w:rPr>
-        <w:t>There will be other optio</w:t>
-      </w:r>
-      <w:r>
-        <w:rPr>
-          <w:sz w:val="24"/>
-          <w:szCs w:val="24"/>
-        </w:rPr>
-        <w:t xml:space="preserve">ns to change in the settings </w:t>
-      </w:r>
-      <w:r>
-        <w:rPr>
-          <w:sz w:val="24"/>
-          <w:szCs w:val="24"/>
-        </w:rPr>
-        <w:tab/>
-      </w:r>
-      <w:r>
-        <w:rPr>
-          <w:sz w:val="24"/>
-          <w:szCs w:val="24"/>
-        </w:rPr>
-        <w:t>window but please be careful on</w:t>
-      </w:r>
-      <w:r>
-        <w:rPr>
-          <w:sz w:val="24"/>
-          <w:szCs w:val="24"/>
-        </w:rPr>
-        <w:t xml:space="preserve"> what you change if you don’t </w:t>
-      </w:r>
-      <w:r>
-        <w:rPr>
-          <w:sz w:val="24"/>
-          <w:szCs w:val="24"/>
-        </w:rPr>
-        <w:t xml:space="preserve">know what they mean, only an </w:t>
-      </w:r>
-      <w:r>
-        <w:rPr>
-          <w:sz w:val="24"/>
-          <w:szCs w:val="24"/>
-        </w:rPr>
-        <w:t xml:space="preserve">administrator or a person who </w:t>
-      </w:r>
-      <w:r>
-        <w:rPr>
-          <w:sz w:val="24"/>
-          <w:szCs w:val="24"/>
-        </w:rPr>
-        <w:t>knows what they mean should change them.</w:t>
+        <w:t xml:space="preserve">There will be other options to change in the settings </w:t>
+      </w:r>
+      <w:r>
+        <w:rPr>
+          <w:sz w:val="24"/>
+          <w:szCs w:val="24"/>
+        </w:rPr>
+        <w:tab/>
+        <w:t>window but please be careful on what you change if you don’t know what they mean, only an administrator or a person who knows what they mean should change them.</w:t>
       </w:r>
     </w:p>
     <w:p>
@@ -992,41 +890,14 @@
           <w:sz w:val="24"/>
           <w:szCs w:val="24"/>
         </w:rPr>
-        <w:t>In the main application page there</w:t>
-      </w:r>
-      <w:r>
-        <w:rPr>
-          <w:sz w:val="24"/>
-          <w:szCs w:val="24"/>
-        </w:rPr>
-        <w:t xml:space="preserve"> will be a list of questions, </w:t>
-      </w:r>
-      <w:r>
-        <w:rPr>
-          <w:sz w:val="24"/>
-          <w:szCs w:val="24"/>
-        </w:rPr>
-        <w:t>those can be managed by either de</w:t>
-      </w:r>
-      <w:r>
-        <w:rPr>
-          <w:sz w:val="24"/>
-          <w:szCs w:val="24"/>
-        </w:rPr>
-        <w:t xml:space="preserve">leting/editing/adding/sorting </w:t>
-      </w:r>
-      <w:r>
-        <w:rPr>
-          <w:sz w:val="24"/>
-          <w:szCs w:val="24"/>
-        </w:rPr>
-        <w:tab/>
-      </w:r>
-      <w:r>
-        <w:rPr>
-          <w:sz w:val="24"/>
-          <w:szCs w:val="24"/>
-        </w:rPr>
+        <w:t xml:space="preserve">In the main application page there will be a list of questions, those can be managed by either deleting/editing/adding/sorting </w:t>
+      </w:r>
+      <w:r>
+        <w:rPr>
+          <w:sz w:val="24"/>
+          <w:szCs w:val="24"/>
+        </w:rPr>
+        <w:tab/>
         <w:t>them.</w:t>
       </w:r>
     </w:p>
@@ -1131,12 +1002,6 @@
           <w:szCs w:val="24"/>
         </w:rPr>
         <w:tab/>
-      </w:r>
-      <w:r>
-        <w:rPr>
-          <w:sz w:val="24"/>
-          <w:szCs w:val="24"/>
-        </w:rPr>
         <w:t xml:space="preserve">header you want the questions to be sorted with, tap one </w:t>
       </w:r>
       <w:r>
@@ -1216,12 +1081,6 @@
           <w:szCs w:val="24"/>
         </w:rPr>
         <w:tab/>
-      </w:r>
-      <w:r>
-        <w:rPr>
-          <w:sz w:val="24"/>
-          <w:szCs w:val="24"/>
-        </w:rPr>
         <w:t>times to sort them in descending order.</w:t>
       </w:r>
     </w:p>
@@ -1240,7 +1099,7 @@
         </w:rPr>
         <w:lastRenderedPageBreak/>
         <w:pict>
-          <v:shape id="_x0000_i1066" type="#_x0000_t75" style="width:365.25pt;height:396.75pt">
+          <v:shape id="_x0000_i1029" type="#_x0000_t75" style="width:365.25pt;height:396.75pt">
             <v:imagedata r:id="rId5" o:title="landing-widnow"/>
           </v:shape>
         </w:pict>
@@ -1270,7 +1129,7 @@
         </w:rPr>
         <w:lastRenderedPageBreak/>
         <w:pict>
-          <v:shape id="_x0000_i1067" type="#_x0000_t75" style="width:365.25pt;height:396.75pt">
+          <v:shape id="_x0000_i1030" type="#_x0000_t75" style="width:365.25pt;height:396.75pt">
             <v:imagedata r:id="rId9" o:title="sorted-main"/>
           </v:shape>
         </w:pict>
@@ -1282,7 +1141,7 @@
         </w:rPr>
         <w:lastRenderedPageBreak/>
         <w:pict>
-          <v:shape id="_x0000_i1074" type="#_x0000_t75" style="width:365.25pt;height:396.75pt">
+          <v:shape id="_x0000_i1031" type="#_x0000_t75" style="width:365.25pt;height:396.75pt">
             <v:imagedata r:id="rId10" o:title="sorted-main-desc"/>
           </v:shape>
         </w:pict>
@@ -1351,12 +1210,6 @@
           <w:szCs w:val="24"/>
         </w:rPr>
         <w:tab/>
-      </w:r>
-      <w:r>
-        <w:rPr>
-          <w:sz w:val="24"/>
-          <w:szCs w:val="24"/>
-        </w:rPr>
         <w:t xml:space="preserve">by, the data will only be sorted by that header, and </w:t>
       </w:r>
       <w:r>
@@ -1407,12 +1260,6 @@
           <w:szCs w:val="24"/>
         </w:rPr>
         <w:tab/>
-      </w:r>
-      <w:r>
-        <w:rPr>
-          <w:sz w:val="24"/>
-          <w:szCs w:val="24"/>
-        </w:rPr>
         <w:t>ignoring any previously chosen headers to be sorted with.</w:t>
       </w:r>
     </w:p>
@@ -1452,7 +1299,7 @@
           <w:szCs w:val="24"/>
         </w:rPr>
         <w:pict>
-          <v:shape id="_x0000_i1075" type="#_x0000_t75" style="width:365.25pt;height:396.75pt">
+          <v:shape id="_x0000_i1032" type="#_x0000_t75" style="width:365.25pt;height:396.75pt">
             <v:imagedata r:id="rId11" o:title="sorted-main-text"/>
           </v:shape>
         </w:pict>
@@ -1600,7 +1447,7 @@
           <w:szCs w:val="24"/>
         </w:rPr>
         <w:pict>
-          <v:shape id="_x0000_i1079" type="#_x0000_t75" style="width:365.25pt;height:396.75pt">
+          <v:shape id="_x0000_i1033" type="#_x0000_t75" style="width:365.25pt;height:396.75pt">
             <v:imagedata r:id="rId12" o:title="delete-select"/>
           </v:shape>
         </w:pict>
@@ -1678,21 +1525,7 @@
           <w:szCs w:val="24"/>
         </w:rPr>
         <w:tab/>
-        <w:t xml:space="preserve">Press the </w:t>
-      </w:r>
-      <w:r>
-        <w:rPr>
-          <w:sz w:val="24"/>
-          <w:szCs w:val="24"/>
-        </w:rPr>
-        <w:t>remove</w:t>
-      </w:r>
-      <w:r>
-        <w:rPr>
-          <w:sz w:val="24"/>
-          <w:szCs w:val="24"/>
-        </w:rPr>
-        <w:t xml:space="preserve"> button.</w:t>
+        <w:t>Press the remove button.</w:t>
       </w:r>
     </w:p>
     <w:p>
@@ -1798,7 +1631,7 @@
           <w:szCs w:val="24"/>
         </w:rPr>
         <w:pict>
-          <v:shape id="_x0000_i1082" type="#_x0000_t75" style="width:365.25pt;height:396.75pt">
+          <v:shape id="_x0000_i1034" type="#_x0000_t75" style="width:365.25pt;height:396.75pt">
             <v:imagedata r:id="rId13" o:title="delete-confirmation"/>
           </v:shape>
         </w:pict>
@@ -1961,12 +1794,6 @@
           <w:szCs w:val="24"/>
         </w:rPr>
         <w:tab/>
-      </w:r>
-      <w:r>
-        <w:rPr>
-          <w:sz w:val="24"/>
-          <w:szCs w:val="24"/>
-        </w:rPr>
         <w:t>selected question was deleted or not.</w:t>
       </w:r>
     </w:p>
@@ -1998,7 +1825,7 @@
           <w:szCs w:val="24"/>
         </w:rPr>
         <w:pict>
-          <v:shape id="_x0000_i1083" type="#_x0000_t75" style="width:365.25pt;height:396.75pt">
+          <v:shape id="_x0000_i1035" type="#_x0000_t75" style="width:365.25pt;height:396.75pt">
             <v:imagedata r:id="rId14" o:title="delete-success"/>
           </v:shape>
         </w:pict>
@@ -2054,7 +1881,7 @@
           <w:szCs w:val="24"/>
         </w:rPr>
         <w:pict>
-          <v:shape id="_x0000_i1084" type="#_x0000_t75" style="width:365.25pt;height:396.75pt">
+          <v:shape id="_x0000_i1036" type="#_x0000_t75" style="width:365.25pt;height:396.75pt">
             <v:imagedata r:id="rId15" o:title="after-delete"/>
           </v:shape>
         </w:pict>
@@ -2259,7 +2086,7 @@
           <w:szCs w:val="24"/>
         </w:rPr>
         <w:pict>
-          <v:shape id="_x0000_i1108" type="#_x0000_t75" style="width:365.25pt;height:396.75pt">
+          <v:shape id="_x0000_i1037" type="#_x0000_t75" style="width:365.25pt;height:396.75pt">
             <v:imagedata r:id="rId16" o:title="add-smiley"/>
           </v:shape>
         </w:pict>
@@ -2389,42 +2216,7 @@
           <w:sz w:val="24"/>
           <w:szCs w:val="24"/>
         </w:rPr>
-        <w:t xml:space="preserve"> </w:t>
-      </w:r>
-      <w:r>
-        <w:rPr>
-          <w:sz w:val="24"/>
-          <w:szCs w:val="24"/>
-        </w:rPr>
-        <w:t xml:space="preserve">the </w:t>
-      </w:r>
-      <w:r>
-        <w:rPr>
-          <w:sz w:val="24"/>
-          <w:szCs w:val="24"/>
-        </w:rPr>
-        <w:t>end</w:t>
-      </w:r>
-      <w:r>
-        <w:rPr>
-          <w:sz w:val="24"/>
-          <w:szCs w:val="24"/>
-        </w:rPr>
-        <w:t xml:space="preserve"> value of the slider question, it can be any value from 1 to 100 and it can’t be </w:t>
-      </w:r>
-      <w:r>
-        <w:rPr>
-          <w:sz w:val="24"/>
-          <w:szCs w:val="24"/>
-        </w:rPr>
-        <w:t xml:space="preserve">lower than the start </w:t>
-      </w:r>
-      <w:r>
-        <w:rPr>
-          <w:sz w:val="24"/>
-          <w:szCs w:val="24"/>
-        </w:rPr>
-        <w:t>value.</w:t>
+        <w:t xml:space="preserve"> the end value of the slider question, it can be any value from 1 to 100 and it can’t be lower than the start value.</w:t>
       </w:r>
     </w:p>
     <w:p>
@@ -2496,42 +2288,7 @@
           <w:sz w:val="24"/>
           <w:szCs w:val="24"/>
         </w:rPr>
-        <w:t>:</w:t>
-      </w:r>
-      <w:r>
-        <w:rPr>
-          <w:sz w:val="24"/>
-          <w:szCs w:val="24"/>
-        </w:rPr>
-        <w:t xml:space="preserve"> the caption of the </w:t>
-      </w:r>
-      <w:r>
-        <w:rPr>
-          <w:sz w:val="24"/>
-          <w:szCs w:val="24"/>
-        </w:rPr>
-        <w:t>end</w:t>
-      </w:r>
-      <w:r>
-        <w:rPr>
-          <w:sz w:val="24"/>
-          <w:szCs w:val="24"/>
-        </w:rPr>
-        <w:t xml:space="preserve"> value, this explains what the </w:t>
-      </w:r>
-      <w:r>
-        <w:rPr>
-          <w:sz w:val="24"/>
-          <w:szCs w:val="24"/>
-        </w:rPr>
-        <w:t>end</w:t>
-      </w:r>
-      <w:r>
-        <w:rPr>
-          <w:sz w:val="24"/>
-          <w:szCs w:val="24"/>
-        </w:rPr>
-        <w:t xml:space="preserve"> value represents, it can’t be more than 255 </w:t>
+        <w:t xml:space="preserve">: the caption of the end value, this explains what the end value represents, it can’t be more than 255 </w:t>
       </w:r>
       <w:r>
         <w:rPr>
@@ -2569,7 +2326,7 @@
           <w:szCs w:val="24"/>
         </w:rPr>
         <w:pict>
-          <v:shape id="_x0000_i1110" type="#_x0000_t75" style="width:365.25pt;height:396.75pt">
+          <v:shape id="_x0000_i1038" type="#_x0000_t75" style="width:365.25pt;height:396.75pt">
             <v:imagedata r:id="rId17" o:title="add-slider"/>
           </v:shape>
         </w:pict>
@@ -2715,60 +2472,14 @@
           <w:sz w:val="24"/>
           <w:szCs w:val="24"/>
         </w:rPr>
-        <w:t xml:space="preserve">Number of </w:t>
-      </w:r>
-      <w:r>
-        <w:rPr>
-          <w:b/>
-          <w:bCs/>
-          <w:sz w:val="24"/>
-          <w:szCs w:val="24"/>
-        </w:rPr>
-        <w:t>stars</w:t>
-      </w:r>
-      <w:r>
-        <w:rPr>
-          <w:b/>
-          <w:bCs/>
-          <w:sz w:val="24"/>
-          <w:szCs w:val="24"/>
-        </w:rPr>
-        <w:t>:</w:t>
-      </w:r>
-      <w:r>
-        <w:rPr>
-          <w:sz w:val="24"/>
-          <w:szCs w:val="24"/>
-        </w:rPr>
-        <w:t xml:space="preserve"> the number of </w:t>
-      </w:r>
-      <w:r>
-        <w:rPr>
-          <w:sz w:val="24"/>
-          <w:szCs w:val="24"/>
-        </w:rPr>
-        <w:t xml:space="preserve">stars </w:t>
-      </w:r>
-      <w:r>
-        <w:rPr>
-          <w:sz w:val="24"/>
-          <w:szCs w:val="24"/>
-        </w:rPr>
-        <w:t xml:space="preserve">this question has, it </w:t>
-      </w:r>
-      <w:r>
-        <w:rPr>
-          <w:sz w:val="24"/>
-          <w:szCs w:val="24"/>
-        </w:rPr>
-        <w:t>can be any value from 1 to 10</w:t>
-      </w:r>
-      <w:r>
-        <w:rPr>
-          <w:sz w:val="24"/>
-          <w:szCs w:val="24"/>
-        </w:rPr>
-        <w:t>.</w:t>
+        <w:t>Number of stars:</w:t>
+      </w:r>
+      <w:r>
+        <w:rPr>
+          <w:sz w:val="24"/>
+          <w:szCs w:val="24"/>
+        </w:rPr>
+        <w:t xml:space="preserve"> the number of stars this question has, it can be any value from 1 to 10.</w:t>
       </w:r>
     </w:p>
     <w:p>
@@ -2786,7 +2497,7 @@
         </w:rPr>
         <w:lastRenderedPageBreak/>
         <w:pict>
-          <v:shape id="_x0000_i1111" type="#_x0000_t75" style="width:365.25pt;height:396.75pt">
+          <v:shape id="_x0000_i1039" type="#_x0000_t75" style="width:365.25pt;height:396.75pt">
             <v:imagedata r:id="rId18" o:title="add-star"/>
           </v:shape>
         </w:pict>
@@ -3027,12 +2738,6 @@
           <w:szCs w:val="24"/>
         </w:rPr>
         <w:tab/>
-      </w:r>
-      <w:r>
-        <w:rPr>
-          <w:sz w:val="24"/>
-          <w:szCs w:val="24"/>
-        </w:rPr>
         <w:t>input the different question data.</w:t>
       </w:r>
     </w:p>
@@ -3092,7 +2797,7 @@
           <w:szCs w:val="24"/>
         </w:rPr>
         <w:pict>
-          <v:shape id="_x0000_i1091" type="#_x0000_t75" style="width:365.25pt;height:396.75pt">
+          <v:shape id="_x0000_i1040" type="#_x0000_t75" style="width:365.25pt;height:396.75pt">
             <v:imagedata r:id="rId19" o:title="add-new"/>
           </v:shape>
         </w:pict>
@@ -3220,12 +2925,6 @@
           <w:szCs w:val="24"/>
         </w:rPr>
         <w:tab/>
-      </w:r>
-      <w:r>
-        <w:rPr>
-          <w:sz w:val="24"/>
-          <w:szCs w:val="24"/>
-        </w:rPr>
         <w:t>question, press the Add button.</w:t>
       </w:r>
     </w:p>
@@ -3257,7 +2956,7 @@
           <w:szCs w:val="24"/>
         </w:rPr>
         <w:pict>
-          <v:shape id="_x0000_i1092" type="#_x0000_t75" style="width:365.25pt;height:396.75pt">
+          <v:shape id="_x0000_i1041" type="#_x0000_t75" style="width:365.25pt;height:396.75pt">
             <v:imagedata r:id="rId20" o:title="add-new-inputted"/>
           </v:shape>
         </w:pict>
@@ -3378,12 +3077,6 @@
           <w:szCs w:val="24"/>
         </w:rPr>
         <w:tab/>
-      </w:r>
-      <w:r>
-        <w:rPr>
-          <w:sz w:val="24"/>
-          <w:szCs w:val="24"/>
-        </w:rPr>
         <w:t xml:space="preserve">question was added successfully or not, if it was the </w:t>
       </w:r>
       <w:r>
@@ -3477,12 +3170,6 @@
           <w:szCs w:val="24"/>
         </w:rPr>
         <w:tab/>
-      </w:r>
-      <w:r>
-        <w:rPr>
-          <w:sz w:val="24"/>
-          <w:szCs w:val="24"/>
-        </w:rPr>
         <w:t>main window and show the newly created question.</w:t>
       </w:r>
     </w:p>
@@ -3501,7 +3188,7 @@
         </w:rPr>
         <w:lastRenderedPageBreak/>
         <w:pict>
-          <v:shape id="_x0000_i1093" type="#_x0000_t75" style="width:365.25pt;height:396.75pt">
+          <v:shape id="_x0000_i1042" type="#_x0000_t75" style="width:365.25pt;height:396.75pt">
             <v:imagedata r:id="rId21" o:title="add-success"/>
           </v:shape>
         </w:pict>
@@ -3531,7 +3218,7 @@
         </w:rPr>
         <w:lastRenderedPageBreak/>
         <w:pict>
-          <v:shape id="_x0000_i1094" type="#_x0000_t75" style="width:365.25pt;height:396.75pt">
+          <v:shape id="_x0000_i1043" type="#_x0000_t75" style="width:365.25pt;height:396.75pt">
             <v:imagedata r:id="rId22" o:title="after-add"/>
           </v:shape>
         </w:pict>
@@ -3615,12 +3302,6 @@
           <w:szCs w:val="24"/>
         </w:rPr>
         <w:tab/>
-      </w:r>
-      <w:r>
-        <w:rPr>
-          <w:sz w:val="24"/>
-          <w:szCs w:val="24"/>
-        </w:rPr>
         <w:t>the new question window and nothing will occur.</w:t>
       </w:r>
     </w:p>
@@ -3780,7 +3461,7 @@
           <w:szCs w:val="24"/>
         </w:rPr>
         <w:pict>
-          <v:shape id="_x0000_i1095" type="#_x0000_t75" style="width:365.25pt;height:396.75pt">
+          <v:shape id="_x0000_i1044" type="#_x0000_t75" style="width:365.25pt;height:396.75pt">
             <v:imagedata r:id="rId23" o:title="edit-select"/>
           </v:shape>
         </w:pict>
@@ -3903,7 +3584,7 @@
           <w:szCs w:val="24"/>
         </w:rPr>
         <w:pict>
-          <v:shape id="_x0000_i1098" type="#_x0000_t75" style="width:365.25pt;height:396.75pt">
+          <v:shape id="_x0000_i1045" type="#_x0000_t75" style="width:365.25pt;height:396.75pt">
             <v:imagedata r:id="rId24" o:title="edit-window"/>
           </v:shape>
         </w:pict>
@@ -4024,12 +3705,6 @@
           <w:szCs w:val="24"/>
         </w:rPr>
         <w:tab/>
-      </w:r>
-      <w:r>
-        <w:rPr>
-          <w:sz w:val="24"/>
-          <w:szCs w:val="24"/>
-        </w:rPr>
         <w:t xml:space="preserve">then you can change </w:t>
       </w:r>
       <w:proofErr w:type="spellStart"/>
@@ -4089,12 +3764,6 @@
           <w:szCs w:val="24"/>
         </w:rPr>
         <w:tab/>
-      </w:r>
-      <w:r>
-        <w:rPr>
-          <w:sz w:val="24"/>
-          <w:szCs w:val="24"/>
-        </w:rPr>
         <w:t>that question.</w:t>
       </w:r>
     </w:p>
@@ -4154,7 +3823,7 @@
           <w:szCs w:val="24"/>
         </w:rPr>
         <w:pict>
-          <v:shape id="_x0000_i1099" type="#_x0000_t75" style="width:365.25pt;height:396.75pt">
+          <v:shape id="_x0000_i1046" type="#_x0000_t75" style="width:365.25pt;height:396.75pt">
             <v:imagedata r:id="rId25" o:title="edit-new"/>
           </v:shape>
         </w:pict>
@@ -4282,12 +3951,6 @@
           <w:szCs w:val="24"/>
         </w:rPr>
         <w:tab/>
-      </w:r>
-      <w:r>
-        <w:rPr>
-          <w:sz w:val="24"/>
-          <w:szCs w:val="24"/>
-        </w:rPr>
         <w:t>button to update the questions data.</w:t>
       </w:r>
     </w:p>
@@ -4306,7 +3969,7 @@
         </w:rPr>
         <w:lastRenderedPageBreak/>
         <w:pict>
-          <v:shape id="_x0000_i1100" type="#_x0000_t75" style="width:365.25pt;height:396.75pt">
+          <v:shape id="_x0000_i1047" type="#_x0000_t75" style="width:365.25pt;height:396.75pt">
             <v:imagedata r:id="rId26" o:title="edit-success"/>
           </v:shape>
         </w:pict>
@@ -4427,12 +4090,6 @@
           <w:szCs w:val="24"/>
         </w:rPr>
         <w:tab/>
-      </w:r>
-      <w:r>
-        <w:rPr>
-          <w:sz w:val="24"/>
-          <w:szCs w:val="24"/>
-        </w:rPr>
         <w:t xml:space="preserve">question was updated successfully or not, if it was </w:t>
       </w:r>
       <w:r>
@@ -4483,12 +4140,6 @@
           <w:szCs w:val="24"/>
         </w:rPr>
         <w:tab/>
-      </w:r>
-      <w:r>
-        <w:rPr>
-          <w:sz w:val="24"/>
-          <w:szCs w:val="24"/>
-        </w:rPr>
         <w:t xml:space="preserve">the question form window will close and return to the </w:t>
       </w:r>
       <w:r>
@@ -4532,12 +4183,6 @@
           <w:szCs w:val="24"/>
         </w:rPr>
         <w:tab/>
-      </w:r>
-      <w:r>
-        <w:rPr>
-          <w:sz w:val="24"/>
-          <w:szCs w:val="24"/>
-        </w:rPr>
         <w:t>main window and show the new updated question.</w:t>
       </w:r>
     </w:p>
@@ -4556,7 +4201,7 @@
         </w:rPr>
         <w:lastRenderedPageBreak/>
         <w:pict>
-          <v:shape id="_x0000_i1101" type="#_x0000_t75" style="width:365.25pt;height:396.75pt">
+          <v:shape id="_x0000_i1048" type="#_x0000_t75" style="width:365.25pt;height:396.75pt">
             <v:imagedata r:id="rId27" o:title="edit-after"/>
           </v:shape>
         </w:pict>
@@ -4640,12 +4285,6 @@
           <w:szCs w:val="24"/>
         </w:rPr>
         <w:tab/>
-      </w:r>
-      <w:r>
-        <w:rPr>
-          <w:sz w:val="24"/>
-          <w:szCs w:val="24"/>
-        </w:rPr>
         <w:t>the new question window and nothing will occur.</w:t>
       </w:r>
     </w:p>
@@ -4750,12 +4389,6 @@
           <w:szCs w:val="24"/>
         </w:rPr>
         <w:tab/>
-      </w:r>
-      <w:r>
-        <w:rPr>
-          <w:sz w:val="24"/>
-          <w:szCs w:val="24"/>
-        </w:rPr>
         <w:t>the Refresh button to get the updated questions.</w:t>
       </w:r>
     </w:p>
@@ -4774,7 +4407,7 @@
         </w:rPr>
         <w:lastRenderedPageBreak/>
         <w:pict>
-          <v:shape id="_x0000_i1102" type="#_x0000_t75" style="width:365.25pt;height:396.75pt">
+          <v:shape id="_x0000_i1049" type="#_x0000_t75" style="width:365.25pt;height:396.75pt">
             <v:imagedata r:id="rId28" o:title="refresh"/>
           </v:shape>
         </w:pict>
@@ -4865,12 +4498,6 @@
           <w:szCs w:val="24"/>
         </w:rPr>
         <w:tab/>
-      </w:r>
-      <w:r>
-        <w:rPr>
-          <w:sz w:val="24"/>
-          <w:szCs w:val="24"/>
-        </w:rPr>
         <w:t xml:space="preserve">10 seconds, so you don’t have to bother with updating it </w:t>
       </w:r>
       <w:r>
@@ -4914,12 +4541,6 @@
           <w:szCs w:val="24"/>
         </w:rPr>
         <w:tab/>
-      </w:r>
-      <w:r>
-        <w:rPr>
-          <w:sz w:val="24"/>
-          <w:szCs w:val="24"/>
-        </w:rPr>
         <w:t>every once in a while.</w:t>
       </w:r>
     </w:p>
@@ -4968,21 +4589,7 @@
           <w:sz w:val="24"/>
           <w:szCs w:val="24"/>
         </w:rPr>
-        <w:t>The application doesn’t differ that muc</w:t>
-      </w:r>
-      <w:r>
-        <w:rPr>
-          <w:sz w:val="24"/>
-          <w:szCs w:val="24"/>
-        </w:rPr>
-        <w:t xml:space="preserve">h for the administrator vs the </w:t>
-      </w:r>
-      <w:r>
-        <w:rPr>
-          <w:sz w:val="24"/>
-          <w:szCs w:val="24"/>
-        </w:rPr>
-        <w:t xml:space="preserve">normal user, but the administrator should be the one changing the </w:t>
+        <w:t xml:space="preserve">The application doesn’t differ that much for the administrator vs the normal user, but the administrator should be the one changing the </w:t>
       </w:r>
       <w:r>
         <w:rPr>
@@ -5093,7 +4700,7 @@
         </w:rPr>
         <w:lastRenderedPageBreak/>
         <w:pict>
-          <v:shape id="_x0000_i1103" type="#_x0000_t75" style="width:365.25pt;height:396.75pt">
+          <v:shape id="_x0000_i1050" type="#_x0000_t75" style="width:365.25pt;height:396.75pt">
             <v:imagedata r:id="rId5" o:title="landing-widnow"/>
           </v:shape>
         </w:pict>
@@ -5175,7 +4782,7 @@
         </w:rPr>
         <w:lastRenderedPageBreak/>
         <w:pict>
-          <v:shape id="_x0000_i1104" type="#_x0000_t75" style="width:365.25pt;height:396.75pt">
+          <v:shape id="_x0000_i1051" type="#_x0000_t75" style="width:365.25pt;height:396.75pt">
             <v:imagedata r:id="rId6" o:title="settings-window"/>
           </v:shape>
         </w:pict>
@@ -5282,12 +4889,6 @@
           <w:szCs w:val="24"/>
         </w:rPr>
         <w:tab/>
-      </w:r>
-      <w:r>
-        <w:rPr>
-          <w:sz w:val="24"/>
-          <w:szCs w:val="24"/>
-        </w:rPr>
         <w:t>settings from current language to the connection settings.</w:t>
       </w:r>
     </w:p>
@@ -5385,12 +4986,6 @@
           <w:szCs w:val="24"/>
         </w:rPr>
         <w:tab/>
-      </w:r>
-      <w:r>
-        <w:rPr>
-          <w:sz w:val="24"/>
-          <w:szCs w:val="24"/>
-        </w:rPr>
         <w:t xml:space="preserve">testing the connection settings before saving them, you </w:t>
       </w:r>
       <w:r>
@@ -5434,12 +5029,6 @@
           <w:szCs w:val="24"/>
         </w:rPr>
         <w:tab/>
-      </w:r>
-      <w:r>
-        <w:rPr>
-          <w:sz w:val="24"/>
-          <w:szCs w:val="24"/>
-        </w:rPr>
         <w:t xml:space="preserve">can test the connection settings by simply pressing the </w:t>
       </w:r>
       <w:r>
@@ -5483,12 +5072,6 @@
           <w:szCs w:val="24"/>
         </w:rPr>
         <w:tab/>
-      </w:r>
-      <w:r>
-        <w:rPr>
-          <w:sz w:val="24"/>
-          <w:szCs w:val="24"/>
-        </w:rPr>
         <w:t>test connection button.</w:t>
       </w:r>
     </w:p>
@@ -5507,7 +5090,7 @@
         </w:rPr>
         <w:lastRenderedPageBreak/>
         <w:pict>
-          <v:shape id="_x0000_i1105" type="#_x0000_t75" style="width:365.25pt;height:396.75pt">
+          <v:shape id="_x0000_i1052" type="#_x0000_t75" style="width:365.25pt;height:396.75pt">
             <v:imagedata r:id="rId29" o:title="test-connection"/>
           </v:shape>
         </w:pict>
@@ -5614,12 +5197,6 @@
           <w:szCs w:val="24"/>
         </w:rPr>
         <w:tab/>
-      </w:r>
-      <w:r>
-        <w:rPr>
-          <w:sz w:val="24"/>
-          <w:szCs w:val="24"/>
-        </w:rPr>
         <w:t xml:space="preserve">successfully, press the Save button to save the new </w:t>
       </w:r>
       <w:r>
@@ -5663,12 +5240,6 @@
           <w:szCs w:val="24"/>
         </w:rPr>
         <w:tab/>
-      </w:r>
-      <w:r>
-        <w:rPr>
-          <w:sz w:val="24"/>
-          <w:szCs w:val="24"/>
-        </w:rPr>
         <w:t xml:space="preserve">connection settings in the application, now from now on </w:t>
       </w:r>
       <w:r>
@@ -5712,12 +5283,6 @@
           <w:szCs w:val="24"/>
         </w:rPr>
         <w:tab/>
-      </w:r>
-      <w:r>
-        <w:rPr>
-          <w:sz w:val="24"/>
-          <w:szCs w:val="24"/>
-        </w:rPr>
         <w:t>the application will launch with those new settings.</w:t>
       </w:r>
     </w:p>
@@ -5749,7 +5314,7 @@
           <w:szCs w:val="24"/>
         </w:rPr>
         <w:pict>
-          <v:shape id="_x0000_i1106" type="#_x0000_t75" style="width:365.25pt;height:396.75pt">
+          <v:shape id="_x0000_i1053" type="#_x0000_t75" style="width:365.25pt;height:396.75pt">
             <v:imagedata r:id="rId30" o:title="settings-save"/>
           </v:shape>
         </w:pict>
@@ -5777,49 +5342,7 @@
           <w:sz w:val="24"/>
           <w:szCs w:val="24"/>
         </w:rPr>
-        <w:t>after saving the new connec</w:t>
-      </w:r>
-      <w:r>
-        <w:rPr>
-          <w:sz w:val="24"/>
-          <w:szCs w:val="24"/>
-        </w:rPr>
-        <w:t xml:space="preserve">tion settings the window will </w:t>
-      </w:r>
-      <w:r>
-        <w:rPr>
-          <w:sz w:val="24"/>
-          <w:szCs w:val="24"/>
-        </w:rPr>
-        <w:t xml:space="preserve">close and return to the main </w:t>
-      </w:r>
-      <w:r>
-        <w:rPr>
-          <w:sz w:val="24"/>
-          <w:szCs w:val="24"/>
-        </w:rPr>
-        <w:t xml:space="preserve">window, then fresh data will </w:t>
-      </w:r>
-      <w:r>
-        <w:rPr>
-          <w:sz w:val="24"/>
-          <w:szCs w:val="24"/>
-        </w:rPr>
-        <w:t>comeback using the new connectio</w:t>
-      </w:r>
-      <w:r>
-        <w:rPr>
-          <w:sz w:val="24"/>
-          <w:szCs w:val="24"/>
-        </w:rPr>
-        <w:t xml:space="preserve">n settings that were saved in </w:t>
-      </w:r>
-      <w:r>
-        <w:rPr>
-          <w:sz w:val="24"/>
-          <w:szCs w:val="24"/>
-        </w:rPr>
-        <w:t>the settings window.</w:t>
+        <w:t>after saving the new connection settings the window will close and return to the main window, then fresh data will comeback using the new connection settings that were saved in the settings window.</w:t>
       </w:r>
     </w:p>
     <w:p>
@@ -5846,7 +5369,7 @@
         </w:rPr>
         <w:lastRenderedPageBreak/>
         <w:pict>
-          <v:shape id="_x0000_i1107" type="#_x0000_t75" style="width:365.25pt;height:396.75pt">
+          <v:shape id="_x0000_i1054" type="#_x0000_t75" style="width:365.25pt;height:396.75pt">
             <v:imagedata r:id="rId31" o:title="settings-after"/>
           </v:shape>
         </w:pict>
@@ -5897,7 +5420,15 @@
         <w:ind w:left="720"/>
       </w:pPr>
       <w:r>
-        <w:t>The application consists of three forms, a main landing form for the users to interact with and launch other forms using it.</w:t>
+        <w:t>The questions application aims to make creating/editing/deleting questions and importing them to other applications or using them anywhere done easily.</w:t>
+      </w:r>
+    </w:p>
+    <w:p>
+      <w:pPr>
+        <w:ind w:left="720"/>
+      </w:pPr>
+      <w:r>
+        <w:t>This documentation will walk through what design decisions were made and go through each layer and explain what each layer does.</w:t>
       </w:r>
     </w:p>
     <w:p>
@@ -5932,33 +5463,92 @@
       <w:pPr>
         <w:pStyle w:val="ListParagraph"/>
         <w:numPr>
-          <w:ilvl w:val="0"/>
+          <w:ilvl w:val="1"/>
           <w:numId w:val="7"/>
         </w:numPr>
       </w:pPr>
-      <w:r>
-        <w:t xml:space="preserve">The Business Layer: this is built using C#, which consists of a </w:t>
-      </w:r>
       <w:proofErr w:type="spellStart"/>
       <w:r>
-        <w:t>QuestionsController</w:t>
+        <w:lastRenderedPageBreak/>
+        <w:t>LandingForm</w:t>
       </w:r>
       <w:proofErr w:type="spellEnd"/>
       <w:r>
-        <w:t xml:space="preserve">, this is basically the in memory data, this gets </w:t>
-      </w:r>
-      <w:proofErr w:type="gramStart"/>
-      <w:r>
-        <w:t>it’s</w:t>
-      </w:r>
-      <w:proofErr w:type="gramEnd"/>
-      <w:r>
-        <w:t xml:space="preserve"> information from the Data Layer whenever we use it, this also automatically </w:t>
-      </w:r>
-      <w:r>
-        <w:lastRenderedPageBreak/>
-        <w:t>updates the in memory data every 10 seconds and notifies the Event handler it has to fire an event whenever it does actually update the data.</w:t>
-      </w:r>
+        <w:t>: The main driver behind the application and shows initially on page load.</w:t>
+      </w:r>
+    </w:p>
+    <w:p>
+      <w:pPr>
+        <w:pStyle w:val="ListParagraph"/>
+        <w:numPr>
+          <w:ilvl w:val="1"/>
+          <w:numId w:val="7"/>
+        </w:numPr>
+      </w:pPr>
+      <w:proofErr w:type="spellStart"/>
+      <w:r>
+        <w:t>QuestionForm</w:t>
+      </w:r>
+      <w:proofErr w:type="spellEnd"/>
+      <w:r>
+        <w:t xml:space="preserve">: The </w:t>
+      </w:r>
+      <w:proofErr w:type="spellStart"/>
+      <w:r>
+        <w:t>subform</w:t>
+      </w:r>
+      <w:proofErr w:type="spellEnd"/>
+      <w:r>
+        <w:t xml:space="preserve"> that allows the users to create new questions and edit existing ones.</w:t>
+      </w:r>
+    </w:p>
+    <w:p>
+      <w:pPr>
+        <w:pStyle w:val="ListParagraph"/>
+        <w:numPr>
+          <w:ilvl w:val="1"/>
+          <w:numId w:val="7"/>
+        </w:numPr>
+      </w:pPr>
+      <w:proofErr w:type="spellStart"/>
+      <w:r>
+        <w:t>SettingsForm</w:t>
+      </w:r>
+      <w:proofErr w:type="spellEnd"/>
+      <w:r>
+        <w:t xml:space="preserve">: The </w:t>
+      </w:r>
+      <w:proofErr w:type="spellStart"/>
+      <w:r>
+        <w:t>subform</w:t>
+      </w:r>
+      <w:proofErr w:type="spellEnd"/>
+      <w:r>
+        <w:t xml:space="preserve"> that allows users/admins to update different settings in the application such as language and connection settings.</w:t>
+      </w:r>
+    </w:p>
+    <w:p>
+      <w:pPr>
+        <w:pStyle w:val="ListParagraph"/>
+        <w:numPr>
+          <w:ilvl w:val="1"/>
+          <w:numId w:val="7"/>
+        </w:numPr>
+      </w:pPr>
+      <w:proofErr w:type="spellStart"/>
+      <w:r>
+        <w:t>MessagesUtility</w:t>
+      </w:r>
+      <w:proofErr w:type="spellEnd"/>
+      <w:r>
+        <w:t>: This class is a utility class that helps out the application in different ways, such as getting the right text for the popup messages for the user, and getting data back from the resources file to show messages in the correct selected language.</w:t>
+      </w:r>
+    </w:p>
+    <w:p>
+      <w:pPr>
+        <w:pStyle w:val="ListParagraph"/>
+        <w:ind w:left="2880"/>
+      </w:pPr>
     </w:p>
     <w:p>
       <w:pPr>
@@ -5969,8 +5559,25 @@
         </w:numPr>
       </w:pPr>
       <w:r>
-        <w:t>The Data Layer: This is built using C# and SQL</w:t>
-      </w:r>
+        <w:t xml:space="preserve">The Business Layer: this is built using C#, which consists of a </w:t>
+      </w:r>
+      <w:proofErr w:type="spellStart"/>
+      <w:r>
+        <w:t>QuestionsController</w:t>
+      </w:r>
+      <w:proofErr w:type="spellEnd"/>
+      <w:r>
+        <w:t>, this is basically the in memory data,</w:t>
+      </w:r>
+      <w:r>
+        <w:t xml:space="preserve"> as well as being the main driver behind editing/adding/deleting/sorting the questions, it is also responsible for starting up the background thread that updates the data every ten seconds.</w:t>
+      </w:r>
+    </w:p>
+    <w:p>
+      <w:pPr>
+        <w:pStyle w:val="ListParagraph"/>
+        <w:ind w:left="2160"/>
+      </w:pPr>
     </w:p>
     <w:p>
       <w:pPr>
@@ -5981,24 +5588,62 @@
         </w:numPr>
       </w:pPr>
       <w:r>
-        <w:t xml:space="preserve">The Model Layer: This is built using C#, this consists of the different questions classes and their specification, this also has Utility classes that help the application out in retrieving </w:t>
-      </w:r>
+        <w:t>The Data Layer: This is built using C# and SQL</w:t>
+      </w:r>
+      <w:r>
+        <w:t xml:space="preserve">, and is mainly responsible for connecting </w:t>
+      </w:r>
+      <w:r>
+        <w:t>to the database and querying it</w:t>
+      </w:r>
+    </w:p>
+    <w:p>
+      <w:pPr>
+        <w:pStyle w:val="ListParagraph"/>
+        <w:numPr>
+          <w:ilvl w:val="1"/>
+          <w:numId w:val="7"/>
+        </w:numPr>
+      </w:pPr>
       <w:proofErr w:type="spellStart"/>
       <w:r>
-        <w:t>ResultCodes</w:t>
+        <w:t>DatabaseController</w:t>
       </w:r>
       <w:proofErr w:type="spellEnd"/>
       <w:r>
-        <w:t xml:space="preserve">, this also has a </w:t>
-      </w:r>
+        <w:t>: This is the main driver class for connecting to the database and querying it.</w:t>
+      </w:r>
+    </w:p>
+    <w:p>
+      <w:pPr>
+        <w:pStyle w:val="ListParagraph"/>
+        <w:numPr>
+          <w:ilvl w:val="1"/>
+          <w:numId w:val="7"/>
+        </w:numPr>
+      </w:pPr>
       <w:proofErr w:type="spellStart"/>
       <w:r>
-        <w:t>QuestionsFactory</w:t>
+        <w:t>ConnectionString</w:t>
       </w:r>
       <w:proofErr w:type="spellEnd"/>
       <w:r>
-        <w:t xml:space="preserve"> class that creates different instances of the Questions we have </w:t>
-      </w:r>
+        <w:t>: This is a model class for the connection string the database needs, this also has some helpful utility functions that help in getting the correct connection string and saving the connection string to the .</w:t>
+      </w:r>
+      <w:proofErr w:type="spellStart"/>
+      <w:r>
+        <w:t>config</w:t>
+      </w:r>
+      <w:proofErr w:type="spellEnd"/>
+      <w:r>
+        <w:t xml:space="preserve"> file.</w:t>
+      </w:r>
+    </w:p>
+    <w:p>
+      <w:pPr>
+        <w:pStyle w:val="ListParagraph"/>
+        <w:ind w:left="2880"/>
+      </w:pPr>
     </w:p>
     <w:p>
       <w:pPr>
@@ -6009,7 +5654,182 @@
         </w:numPr>
       </w:pPr>
       <w:r>
-        <w:t>The Logging Layer: This is a utility layer that handles the logging of the exceptions that are thrown anywhere in the application to a log file.</w:t>
+        <w:t xml:space="preserve">The Model Layer: This is built using C#, </w:t>
+      </w:r>
+      <w:r>
+        <w:t>this contains the different question classes</w:t>
+      </w:r>
+      <w:r>
+        <w:t xml:space="preserve"> </w:t>
+      </w:r>
+      <w:r>
+        <w:t xml:space="preserve">and some utility classes and </w:t>
+      </w:r>
+      <w:proofErr w:type="spellStart"/>
+      <w:r>
+        <w:t>enums</w:t>
+      </w:r>
+      <w:proofErr w:type="spellEnd"/>
+      <w:r>
+        <w:t xml:space="preserve"> and can be found in </w:t>
+      </w:r>
+      <w:proofErr w:type="spellStart"/>
+      <w:r>
+        <w:t>QuestionEntities</w:t>
+      </w:r>
+      <w:proofErr w:type="spellEnd"/>
+    </w:p>
+    <w:p>
+      <w:pPr>
+        <w:pStyle w:val="ListParagraph"/>
+        <w:numPr>
+          <w:ilvl w:val="1"/>
+          <w:numId w:val="7"/>
+        </w:numPr>
+      </w:pPr>
+      <w:r>
+        <w:t>Question: This is the parent class of the questions subclasses/subtypes and it includes the shared props of the questions, it also has helper functions that help with assigning data and getting the properties of the class.</w:t>
+      </w:r>
+    </w:p>
+    <w:p>
+      <w:pPr>
+        <w:pStyle w:val="ListParagraph"/>
+        <w:numPr>
+          <w:ilvl w:val="1"/>
+          <w:numId w:val="7"/>
+        </w:numPr>
+      </w:pPr>
+      <w:proofErr w:type="spellStart"/>
+      <w:r>
+        <w:t>SmileyQuestion</w:t>
+      </w:r>
+      <w:proofErr w:type="spellEnd"/>
+      <w:r>
+        <w:t>: This is a subclass of Question and it includes the extra data the Smiley question type needs, this also overrides the helper function of class Question and implements them.</w:t>
+      </w:r>
+    </w:p>
+    <w:p>
+      <w:pPr>
+        <w:pStyle w:val="ListParagraph"/>
+        <w:numPr>
+          <w:ilvl w:val="1"/>
+          <w:numId w:val="7"/>
+        </w:numPr>
+      </w:pPr>
+      <w:proofErr w:type="spellStart"/>
+      <w:r>
+        <w:t>Slider</w:t>
+      </w:r>
+      <w:r>
+        <w:t>Question</w:t>
+      </w:r>
+      <w:proofErr w:type="spellEnd"/>
+      <w:r>
+        <w:t xml:space="preserve">: This is a subclass of Question and it includes the extra data the </w:t>
+      </w:r>
+      <w:r>
+        <w:t>Slider</w:t>
+      </w:r>
+      <w:r>
+        <w:t xml:space="preserve"> question type needs, this also overrides the helper function of class Question and implements them.</w:t>
+      </w:r>
+    </w:p>
+    <w:p>
+      <w:pPr>
+        <w:pStyle w:val="ListParagraph"/>
+        <w:numPr>
+          <w:ilvl w:val="1"/>
+          <w:numId w:val="7"/>
+        </w:numPr>
+      </w:pPr>
+      <w:proofErr w:type="spellStart"/>
+      <w:r>
+        <w:t>Star</w:t>
+      </w:r>
+      <w:r>
+        <w:t>Question</w:t>
+      </w:r>
+      <w:proofErr w:type="spellEnd"/>
+      <w:r>
+        <w:t>: This is a subclass of Question and it includes the extra data the Star</w:t>
+      </w:r>
+      <w:r>
+        <w:t xml:space="preserve"> </w:t>
+      </w:r>
+      <w:r>
+        <w:t>question type needs, this also overrides the helper function of class Question and implements them.</w:t>
+      </w:r>
+    </w:p>
+    <w:p>
+      <w:pPr>
+        <w:pStyle w:val="ListParagraph"/>
+        <w:numPr>
+          <w:ilvl w:val="1"/>
+          <w:numId w:val="7"/>
+        </w:numPr>
+      </w:pPr>
+      <w:proofErr w:type="spellStart"/>
+      <w:r>
+        <w:t>QuestionsFactory</w:t>
+      </w:r>
+      <w:proofErr w:type="spellEnd"/>
+      <w:r>
+        <w:t>: This is a Factory class that helps instantiate instances of Questions in runtime.</w:t>
+      </w:r>
+    </w:p>
+    <w:p>
+      <w:pPr>
+        <w:pStyle w:val="ListParagraph"/>
+        <w:numPr>
+          <w:ilvl w:val="1"/>
+          <w:numId w:val="7"/>
+        </w:numPr>
+      </w:pPr>
+      <w:proofErr w:type="spellStart"/>
+      <w:r>
+        <w:lastRenderedPageBreak/>
+        <w:t>QuestionUtilites</w:t>
+      </w:r>
+      <w:proofErr w:type="spellEnd"/>
+      <w:r>
+        <w:t xml:space="preserve">: This class contains different </w:t>
+      </w:r>
+      <w:proofErr w:type="spellStart"/>
+      <w:r>
+        <w:t>enums</w:t>
+      </w:r>
+      <w:proofErr w:type="spellEnd"/>
+      <w:r>
+        <w:t xml:space="preserve"> for response codes and for database error codes, this also implements a function that maps the database error code to the main response codes </w:t>
+      </w:r>
+      <w:proofErr w:type="spellStart"/>
+      <w:r>
+        <w:t>enum</w:t>
+      </w:r>
+      <w:proofErr w:type="spellEnd"/>
+      <w:r>
+        <w:t>.</w:t>
+      </w:r>
+    </w:p>
+    <w:p>
+      <w:pPr>
+        <w:pStyle w:val="ListParagraph"/>
+        <w:ind w:left="2160"/>
+      </w:pPr>
+    </w:p>
+    <w:p>
+      <w:pPr>
+        <w:pStyle w:val="ListParagraph"/>
+        <w:numPr>
+          <w:ilvl w:val="0"/>
+          <w:numId w:val="7"/>
+        </w:numPr>
+      </w:pPr>
+      <w:r>
+        <w:t>The Logging Layer: This is a utility layer that handles the logging of the exceptions that are thrown anywhere in the applicati</w:t>
+      </w:r>
+      <w:r>
+        <w:t>on to a log file, it implements a single static class and that class has a static function that logs the errors to a .txt file with the current date and the exception information.</w:t>
       </w:r>
     </w:p>
     <w:p>
@@ -6019,6 +5839,8 @@
       <w:r>
         <w:t>The three layered architecture was used because it separates the different components of the application and creates a high level of abstraction, so whenever something needs to change in any of the layers, only that layer will be changed and no other layers will be affected.</w:t>
       </w:r>
+      <w:bookmarkStart w:id="0" w:name="_GoBack"/>
+      <w:bookmarkEnd w:id="0"/>
     </w:p>
     <w:p>
       <w:pPr>
@@ -12767,27 +12589,9 @@
   </w:num>
   <w:num w:numId="7">
     <w:abstractNumId w:val="5"/>
-    <w:lvlOverride w:ilvl="0"/>
-    <w:lvlOverride w:ilvl="1"/>
-    <w:lvlOverride w:ilvl="2"/>
-    <w:lvlOverride w:ilvl="3"/>
-    <w:lvlOverride w:ilvl="4"/>
-    <w:lvlOverride w:ilvl="5"/>
-    <w:lvlOverride w:ilvl="6"/>
-    <w:lvlOverride w:ilvl="7"/>
-    <w:lvlOverride w:ilvl="8"/>
   </w:num>
   <w:num w:numId="8">
     <w:abstractNumId w:val="7"/>
-    <w:lvlOverride w:ilvl="0"/>
-    <w:lvlOverride w:ilvl="1"/>
-    <w:lvlOverride w:ilvl="2"/>
-    <w:lvlOverride w:ilvl="3"/>
-    <w:lvlOverride w:ilvl="4"/>
-    <w:lvlOverride w:ilvl="5"/>
-    <w:lvlOverride w:ilvl="6"/>
-    <w:lvlOverride w:ilvl="7"/>
-    <w:lvlOverride w:ilvl="8"/>
   </w:num>
 </w:numbering>
 </file>

</xml_diff>